<commit_message>
ADDING TEST CORE FILES
WE DID IT DORA
</commit_message>
<xml_diff>
--- a/examen-1-análisis-multidimensional.docx
+++ b/examen-1-análisis-multidimensional.docx
@@ -208,14 +208,32 @@
         <w:rPr>
           <w:rFonts w:asciiTheme="minorHAnsi" w:eastAsiaTheme="minorHAnsi" w:hAnsiTheme="minorHAnsi" w:cstheme="minorBidi"/>
           <w:sz w:val="28"/>
+          <w:u w:val="single"/>
         </w:rPr>
       </w:pPr>
       <w:r>
         <w:rPr>
           <w:rFonts w:asciiTheme="minorHAnsi" w:eastAsiaTheme="minorHAnsi" w:hAnsiTheme="minorHAnsi" w:cstheme="minorBidi"/>
           <w:sz w:val="28"/>
-        </w:rPr>
-        <w:t>________________________________________________________________________</w:t>
+          <w:u w:val="single"/>
+        </w:rPr>
+        <w:t>_</w:t>
+      </w:r>
+      <w:r>
+        <w:rPr>
+          <w:rFonts w:asciiTheme="minorHAnsi" w:eastAsiaTheme="minorHAnsi" w:hAnsiTheme="minorHAnsi" w:cstheme="minorBidi"/>
+          <w:sz w:val="28"/>
+          <w:u w:val="single"/>
+        </w:rPr>
+        <w:t>________SHALOM PORRAS VALLEJO</w:t>
+      </w:r>
+      <w:r>
+        <w:rPr>
+          <w:rFonts w:asciiTheme="minorHAnsi" w:eastAsiaTheme="minorHAnsi" w:hAnsiTheme="minorHAnsi" w:cstheme="minorBidi"/>
+          <w:sz w:val="28"/>
+          <w:u w:val="single"/>
+        </w:rPr>
+        <w:t>_________________________________________</w:t>
       </w:r>
     </w:p>
     <w:p>
@@ -225,14 +243,32 @@
         <w:rPr>
           <w:rFonts w:asciiTheme="minorHAnsi" w:eastAsiaTheme="minorHAnsi" w:hAnsiTheme="minorHAnsi" w:cstheme="minorBidi"/>
           <w:sz w:val="28"/>
+          <w:u w:val="single"/>
         </w:rPr>
       </w:pPr>
       <w:r>
         <w:rPr>
           <w:rFonts w:asciiTheme="minorHAnsi" w:eastAsiaTheme="minorHAnsi" w:hAnsiTheme="minorHAnsi" w:cstheme="minorBidi"/>
           <w:sz w:val="28"/>
-        </w:rPr>
-        <w:t>________________________________________________________________________</w:t>
+          <w:u w:val="single"/>
+        </w:rPr>
+        <w:t>______</w:t>
+      </w:r>
+      <w:r>
+        <w:rPr>
+          <w:rFonts w:asciiTheme="minorHAnsi" w:eastAsiaTheme="minorHAnsi" w:hAnsiTheme="minorHAnsi" w:cstheme="minorBidi"/>
+          <w:sz w:val="28"/>
+          <w:u w:val="single"/>
+        </w:rPr>
+        <w:t>JESUS FONSECA HERNANDEZ</w:t>
+      </w:r>
+      <w:r>
+        <w:rPr>
+          <w:rFonts w:asciiTheme="minorHAnsi" w:eastAsiaTheme="minorHAnsi" w:hAnsiTheme="minorHAnsi" w:cstheme="minorBidi"/>
+          <w:sz w:val="28"/>
+          <w:u w:val="single"/>
+        </w:rPr>
+        <w:t>_________________________________________</w:t>
       </w:r>
     </w:p>
     <w:p>
@@ -259,6 +295,7 @@
         <w:rPr>
           <w:rFonts w:asciiTheme="minorHAnsi" w:eastAsiaTheme="minorHAnsi" w:hAnsiTheme="minorHAnsi" w:cstheme="minorBidi"/>
           <w:sz w:val="28"/>
+          <w:u w:val="single"/>
         </w:rPr>
       </w:pPr>
     </w:p>
@@ -942,18 +979,25 @@
     <w:p>
       <w:pPr>
         <w:rPr>
-          <w:sz w:val="28"/>
-        </w:rPr>
-      </w:pPr>
-      <w:r>
-        <w:rPr>
           <w:noProof/>
         </w:rPr>
+      </w:pPr>
+    </w:p>
+    <w:p>
+      <w:pPr>
+        <w:rPr>
+          <w:sz w:val="28"/>
+        </w:rPr>
+      </w:pPr>
+      <w:r>
+        <w:rPr>
+          <w:noProof/>
+        </w:rPr>
         <w:drawing>
-          <wp:inline distT="0" distB="0" distL="0" distR="0" wp14:anchorId="4B03BA18" wp14:editId="69070EE5">
-            <wp:extent cx="3514725" cy="2085975"/>
-            <wp:effectExtent l="0" t="0" r="9525" b="9525"/>
-            <wp:docPr id="1" name="Imagen 1" descr="Texto, Aplicación, Chat o mensaje de texto&#10;&#10;Descripción generada automáticamente"/>
+          <wp:inline distT="0" distB="0" distL="0" distR="0" wp14:anchorId="46D573CB" wp14:editId="05C804A6">
+            <wp:extent cx="4095750" cy="2400300"/>
+            <wp:effectExtent l="0" t="0" r="0" b="0"/>
+            <wp:docPr id="1" name="Imagen 1" descr="Texto&#10;&#10;Descripción generada automáticamente"/>
             <wp:cNvGraphicFramePr>
               <a:graphicFrameLocks xmlns:a="http://schemas.openxmlformats.org/drawingml/2006/main" noChangeAspect="1"/>
             </wp:cNvGraphicFramePr>
@@ -961,7 +1005,7 @@
               <a:graphicData uri="http://schemas.openxmlformats.org/drawingml/2006/picture">
                 <pic:pic xmlns:pic="http://schemas.openxmlformats.org/drawingml/2006/picture">
                   <pic:nvPicPr>
-                    <pic:cNvPr id="1" name="Imagen 1" descr="Texto, Aplicación, Chat o mensaje de texto&#10;&#10;Descripción generada automáticamente"/>
+                    <pic:cNvPr id="1" name="Imagen 1" descr="Texto&#10;&#10;Descripción generada automáticamente"/>
                     <pic:cNvPicPr/>
                   </pic:nvPicPr>
                   <pic:blipFill>
@@ -973,7 +1017,7 @@
                   <pic:spPr>
                     <a:xfrm>
                       <a:off x="0" y="0"/>
-                      <a:ext cx="3514725" cy="2085975"/>
+                      <a:ext cx="4095750" cy="2400300"/>
                     </a:xfrm>
                     <a:prstGeom prst="rect">
                       <a:avLst/>
@@ -1413,10 +1457,10 @@
           <w:noProof/>
         </w:rPr>
         <w:drawing>
-          <wp:inline distT="0" distB="0" distL="0" distR="0" wp14:anchorId="0C379182" wp14:editId="4AD5F062">
-            <wp:extent cx="4857750" cy="3581400"/>
-            <wp:effectExtent l="0" t="0" r="0" b="0"/>
-            <wp:docPr id="5" name="Imagen 5" descr="Imagen que contiene Texto&#10;&#10;Descripción generada automáticamente"/>
+          <wp:inline distT="0" distB="0" distL="0" distR="0" wp14:anchorId="09E3D94A" wp14:editId="051395EC">
+            <wp:extent cx="4886325" cy="4010025"/>
+            <wp:effectExtent l="0" t="0" r="9525" b="9525"/>
+            <wp:docPr id="22" name="Imagen 22" descr="Imagen que contiene Texto&#10;&#10;Descripción generada automáticamente"/>
             <wp:cNvGraphicFramePr>
               <a:graphicFrameLocks xmlns:a="http://schemas.openxmlformats.org/drawingml/2006/main" noChangeAspect="1"/>
             </wp:cNvGraphicFramePr>
@@ -1424,7 +1468,7 @@
               <a:graphicData uri="http://schemas.openxmlformats.org/drawingml/2006/picture">
                 <pic:pic xmlns:pic="http://schemas.openxmlformats.org/drawingml/2006/picture">
                   <pic:nvPicPr>
-                    <pic:cNvPr id="5" name="Imagen 5" descr="Imagen que contiene Texto&#10;&#10;Descripción generada automáticamente"/>
+                    <pic:cNvPr id="22" name="Imagen 22" descr="Imagen que contiene Texto&#10;&#10;Descripción generada automáticamente"/>
                     <pic:cNvPicPr/>
                   </pic:nvPicPr>
                   <pic:blipFill>
@@ -1436,7 +1480,7 @@
                   <pic:spPr>
                     <a:xfrm>
                       <a:off x="0" y="0"/>
-                      <a:ext cx="4857750" cy="3581400"/>
+                      <a:ext cx="4886325" cy="4010025"/>
                     </a:xfrm>
                     <a:prstGeom prst="rect">
                       <a:avLst/>
@@ -3653,6 +3697,7 @@
           <w:sz w:val="19"/>
           <w:szCs w:val="19"/>
         </w:rPr>
+        <w:lastRenderedPageBreak/>
         <w:tab/>
       </w:r>
       <w:r>
@@ -3829,7 +3874,6 @@
           <w:szCs w:val="19"/>
           <w:lang w:val="en-US"/>
         </w:rPr>
-        <w:lastRenderedPageBreak/>
         <w:tab/>
       </w:r>
       <w:r>
@@ -5773,6 +5817,7 @@
         <w:rPr>
           <w:sz w:val="28"/>
         </w:rPr>
+        <w:lastRenderedPageBreak/>
         <w:t>La cantidad de minutos que el automóvil estuvo en el estacionamiento.</w:t>
       </w:r>
     </w:p>
@@ -5793,7 +5838,6 @@
           <w:sz w:val="28"/>
           <w:highlight w:val="red"/>
         </w:rPr>
-        <w:lastRenderedPageBreak/>
         <w:t>Un indicador de si el vehículo ingresó en su día de restricción</w:t>
       </w:r>
       <w:r>
@@ -6337,6 +6381,7 @@
         <w:rPr>
           <w:sz w:val="28"/>
         </w:rPr>
+        <w:lastRenderedPageBreak/>
         <w:t>Tarde:  desde las 2 pm hasta antes de las 7 pm.</w:t>
       </w:r>
     </w:p>
@@ -6355,7 +6400,6 @@
         <w:rPr>
           <w:sz w:val="28"/>
         </w:rPr>
-        <w:lastRenderedPageBreak/>
         <w:t>Noche:  desde las 7 pm hasta antes de las 12 am.</w:t>
       </w:r>
     </w:p>
@@ -6527,11 +6571,12 @@
         <w:rPr>
           <w:noProof/>
         </w:rPr>
+        <w:lastRenderedPageBreak/>
         <w:drawing>
-          <wp:inline distT="0" distB="0" distL="0" distR="0" wp14:anchorId="447A331C" wp14:editId="69B6005D">
-            <wp:extent cx="6400800" cy="5269865"/>
-            <wp:effectExtent l="0" t="0" r="0" b="6985"/>
-            <wp:docPr id="6" name="Imagen 6" descr="Escala de tiempo&#10;&#10;Descripción generada automáticamente"/>
+          <wp:inline distT="0" distB="0" distL="0" distR="0" wp14:anchorId="3B8A1BE3" wp14:editId="73C5EAF5">
+            <wp:extent cx="6400800" cy="6507480"/>
+            <wp:effectExtent l="0" t="0" r="0" b="7620"/>
+            <wp:docPr id="21" name="Imagen 21" descr="Escala de tiempo&#10;&#10;Descripción generada automáticamente"/>
             <wp:cNvGraphicFramePr>
               <a:graphicFrameLocks xmlns:a="http://schemas.openxmlformats.org/drawingml/2006/main" noChangeAspect="1"/>
             </wp:cNvGraphicFramePr>
@@ -6539,7 +6584,7 @@
               <a:graphicData uri="http://schemas.openxmlformats.org/drawingml/2006/picture">
                 <pic:pic xmlns:pic="http://schemas.openxmlformats.org/drawingml/2006/picture">
                   <pic:nvPicPr>
-                    <pic:cNvPr id="6" name="Imagen 6" descr="Escala de tiempo&#10;&#10;Descripción generada automáticamente"/>
+                    <pic:cNvPr id="21" name="Imagen 21" descr="Escala de tiempo&#10;&#10;Descripción generada automáticamente"/>
                     <pic:cNvPicPr/>
                   </pic:nvPicPr>
                   <pic:blipFill>
@@ -6551,7 +6596,7 @@
                   <pic:spPr>
                     <a:xfrm>
                       <a:off x="0" y="0"/>
-                      <a:ext cx="6400800" cy="5269865"/>
+                      <a:ext cx="6400800" cy="6507480"/>
                     </a:xfrm>
                     <a:prstGeom prst="rect">
                       <a:avLst/>
@@ -6580,7 +6625,6 @@
           <w:sz w:val="28"/>
           <w:lang w:val="en-US"/>
         </w:rPr>
-        <w:lastRenderedPageBreak/>
         <w:t xml:space="preserve">Insert </w:t>
       </w:r>
       <w:proofErr w:type="spellStart"/>
@@ -6614,11 +6658,12 @@
         <w:rPr>
           <w:noProof/>
         </w:rPr>
+        <w:lastRenderedPageBreak/>
         <w:drawing>
-          <wp:inline distT="0" distB="0" distL="0" distR="0" wp14:anchorId="63CDB473" wp14:editId="6590848E">
-            <wp:extent cx="3390900" cy="2686050"/>
+          <wp:inline distT="0" distB="0" distL="0" distR="0" wp14:anchorId="040B5CDA" wp14:editId="42F5B996">
+            <wp:extent cx="4972050" cy="4133850"/>
             <wp:effectExtent l="0" t="0" r="0" b="0"/>
-            <wp:docPr id="9" name="Imagen 9" descr="Texto&#10;&#10;Descripción generada automáticamente"/>
+            <wp:docPr id="19" name="Imagen 19" descr="Imagen que contiene Texto&#10;&#10;Descripción generada automáticamente"/>
             <wp:cNvGraphicFramePr>
               <a:graphicFrameLocks xmlns:a="http://schemas.openxmlformats.org/drawingml/2006/main" noChangeAspect="1"/>
             </wp:cNvGraphicFramePr>
@@ -6626,7 +6671,7 @@
               <a:graphicData uri="http://schemas.openxmlformats.org/drawingml/2006/picture">
                 <pic:pic xmlns:pic="http://schemas.openxmlformats.org/drawingml/2006/picture">
                   <pic:nvPicPr>
-                    <pic:cNvPr id="9" name="Imagen 9" descr="Texto&#10;&#10;Descripción generada automáticamente"/>
+                    <pic:cNvPr id="19" name="Imagen 19" descr="Imagen que contiene Texto&#10;&#10;Descripción generada automáticamente"/>
                     <pic:cNvPicPr/>
                   </pic:nvPicPr>
                   <pic:blipFill>
@@ -6638,7 +6683,7 @@
                   <pic:spPr>
                     <a:xfrm>
                       <a:off x="0" y="0"/>
-                      <a:ext cx="3390900" cy="2686050"/>
+                      <a:ext cx="4972050" cy="4133850"/>
                     </a:xfrm>
                     <a:prstGeom prst="rect">
                       <a:avLst/>
@@ -7543,150 +7588,530 @@
         <w:pStyle w:val="Ttulo1"/>
       </w:pPr>
       <w:r>
+        <w:t>Segunda parte.  Creación del cubo</w:t>
+      </w:r>
+      <w:r>
+        <w:t>. (40 puntos)</w:t>
+      </w:r>
+    </w:p>
+    <w:p>
+      <w:pPr>
+        <w:rPr>
+          <w:sz w:val="28"/>
+        </w:rPr>
+      </w:pPr>
+      <w:r>
+        <w:rPr>
+          <w:sz w:val="28"/>
+        </w:rPr>
+        <w:t xml:space="preserve">Realice un proyecto en </w:t>
+      </w:r>
+      <w:proofErr w:type="spellStart"/>
+      <w:r>
+        <w:rPr>
+          <w:sz w:val="28"/>
+        </w:rPr>
+        <w:t>Analysis</w:t>
+      </w:r>
+      <w:proofErr w:type="spellEnd"/>
+      <w:r>
+        <w:rPr>
+          <w:sz w:val="28"/>
+        </w:rPr>
+        <w:t xml:space="preserve"> </w:t>
+      </w:r>
+      <w:proofErr w:type="spellStart"/>
+      <w:r>
+        <w:rPr>
+          <w:sz w:val="28"/>
+        </w:rPr>
+        <w:t>Services</w:t>
+      </w:r>
+      <w:proofErr w:type="spellEnd"/>
+      <w:r>
+        <w:rPr>
+          <w:sz w:val="28"/>
+        </w:rPr>
+        <w:t xml:space="preserve"> </w:t>
+      </w:r>
+      <w:r>
+        <w:rPr>
+          <w:sz w:val="28"/>
+        </w:rPr>
+        <w:t>que incluya</w:t>
+      </w:r>
+      <w:r>
+        <w:rPr>
+          <w:sz w:val="28"/>
+        </w:rPr>
+        <w:t xml:space="preserve"> el data </w:t>
+      </w:r>
+      <w:proofErr w:type="spellStart"/>
+      <w:r>
+        <w:rPr>
+          <w:sz w:val="28"/>
+        </w:rPr>
+        <w:t>source</w:t>
+      </w:r>
+      <w:proofErr w:type="spellEnd"/>
+      <w:r>
+        <w:rPr>
+          <w:sz w:val="28"/>
+        </w:rPr>
+        <w:t xml:space="preserve">, el data </w:t>
+      </w:r>
+      <w:proofErr w:type="spellStart"/>
+      <w:r>
+        <w:rPr>
+          <w:sz w:val="28"/>
+        </w:rPr>
+        <w:t>source</w:t>
+      </w:r>
+      <w:proofErr w:type="spellEnd"/>
+      <w:r>
+        <w:rPr>
+          <w:sz w:val="28"/>
+        </w:rPr>
+        <w:t xml:space="preserve"> </w:t>
+      </w:r>
+      <w:proofErr w:type="spellStart"/>
+      <w:r>
+        <w:rPr>
+          <w:sz w:val="28"/>
+        </w:rPr>
+        <w:t>view</w:t>
+      </w:r>
+      <w:proofErr w:type="spellEnd"/>
+      <w:r>
+        <w:rPr>
+          <w:sz w:val="28"/>
+        </w:rPr>
+        <w:t xml:space="preserve"> y </w:t>
+      </w:r>
+      <w:r>
+        <w:rPr>
+          <w:sz w:val="28"/>
+        </w:rPr>
+        <w:t>las tablas creadas en e</w:t>
+      </w:r>
+      <w:r>
+        <w:rPr>
+          <w:sz w:val="28"/>
+        </w:rPr>
+        <w:t>l punto anterior</w:t>
+      </w:r>
+      <w:r>
+        <w:rPr>
+          <w:sz w:val="28"/>
+        </w:rPr>
+        <w:t xml:space="preserve">, de modo que se evidencien los elementos </w:t>
+      </w:r>
+      <w:r>
+        <w:rPr>
+          <w:sz w:val="28"/>
+        </w:rPr>
+        <w:t>de conexión entre tablas, las tablas de hechos y las de dimensión</w:t>
+      </w:r>
+      <w:r>
+        <w:rPr>
+          <w:sz w:val="28"/>
+        </w:rPr>
+        <w:t>.</w:t>
+      </w:r>
+    </w:p>
+    <w:p>
+      <w:pPr>
+        <w:rPr>
+          <w:sz w:val="28"/>
+        </w:rPr>
+      </w:pPr>
+      <w:r>
+        <w:rPr>
+          <w:sz w:val="28"/>
+        </w:rPr>
+        <w:t>&lt;------------------------------------- Inicio de la respuesta -----------------------------------&gt;</w:t>
+      </w:r>
+    </w:p>
+    <w:p>
+      <w:pPr>
+        <w:rPr>
+          <w:sz w:val="28"/>
+        </w:rPr>
+      </w:pPr>
+      <w:r>
+        <w:rPr>
+          <w:noProof/>
+        </w:rPr>
+        <w:drawing>
+          <wp:inline distT="0" distB="0" distL="0" distR="0" wp14:anchorId="6B9EE1AC" wp14:editId="494461F8">
+            <wp:extent cx="3800475" cy="2543175"/>
+            <wp:effectExtent l="0" t="0" r="9525" b="9525"/>
+            <wp:docPr id="10" name="Imagen 10" descr="Captura de pantalla de un celular&#10;&#10;Descripción generada automáticamente"/>
+            <wp:cNvGraphicFramePr>
+              <a:graphicFrameLocks xmlns:a="http://schemas.openxmlformats.org/drawingml/2006/main" noChangeAspect="1"/>
+            </wp:cNvGraphicFramePr>
+            <a:graphic xmlns:a="http://schemas.openxmlformats.org/drawingml/2006/main">
+              <a:graphicData uri="http://schemas.openxmlformats.org/drawingml/2006/picture">
+                <pic:pic xmlns:pic="http://schemas.openxmlformats.org/drawingml/2006/picture">
+                  <pic:nvPicPr>
+                    <pic:cNvPr id="10" name="Imagen 10" descr="Captura de pantalla de un celular&#10;&#10;Descripción generada automáticamente"/>
+                    <pic:cNvPicPr/>
+                  </pic:nvPicPr>
+                  <pic:blipFill>
+                    <a:blip r:embed="rId22"/>
+                    <a:stretch>
+                      <a:fillRect/>
+                    </a:stretch>
+                  </pic:blipFill>
+                  <pic:spPr>
+                    <a:xfrm>
+                      <a:off x="0" y="0"/>
+                      <a:ext cx="3800475" cy="2543175"/>
+                    </a:xfrm>
+                    <a:prstGeom prst="rect">
+                      <a:avLst/>
+                    </a:prstGeom>
+                  </pic:spPr>
+                </pic:pic>
+              </a:graphicData>
+            </a:graphic>
+          </wp:inline>
+        </w:drawing>
+      </w:r>
+    </w:p>
+    <w:p>
+      <w:pPr>
+        <w:rPr>
+          <w:sz w:val="28"/>
+        </w:rPr>
+      </w:pPr>
+      <w:r>
+        <w:rPr>
+          <w:noProof/>
+        </w:rPr>
         <w:lastRenderedPageBreak/>
-        <w:t>Segunda parte.  Creación del cubo</w:t>
-      </w:r>
-      <w:r>
-        <w:t>. (40 puntos)</w:t>
-      </w:r>
-    </w:p>
-    <w:p>
-      <w:pPr>
-        <w:rPr>
-          <w:sz w:val="28"/>
-        </w:rPr>
-      </w:pPr>
-      <w:r>
-        <w:rPr>
-          <w:sz w:val="28"/>
-        </w:rPr>
-        <w:t xml:space="preserve">Realice un proyecto en </w:t>
-      </w:r>
-      <w:proofErr w:type="spellStart"/>
-      <w:r>
-        <w:rPr>
-          <w:sz w:val="28"/>
-        </w:rPr>
-        <w:t>Analysis</w:t>
-      </w:r>
-      <w:proofErr w:type="spellEnd"/>
-      <w:r>
-        <w:rPr>
-          <w:sz w:val="28"/>
-        </w:rPr>
-        <w:t xml:space="preserve"> </w:t>
-      </w:r>
-      <w:proofErr w:type="spellStart"/>
-      <w:r>
-        <w:rPr>
-          <w:sz w:val="28"/>
-        </w:rPr>
-        <w:t>Services</w:t>
-      </w:r>
-      <w:proofErr w:type="spellEnd"/>
-      <w:r>
-        <w:rPr>
-          <w:sz w:val="28"/>
-        </w:rPr>
-        <w:t xml:space="preserve"> </w:t>
-      </w:r>
-      <w:r>
-        <w:rPr>
-          <w:sz w:val="28"/>
-        </w:rPr>
-        <w:t>que incluya</w:t>
-      </w:r>
-      <w:r>
-        <w:rPr>
-          <w:sz w:val="28"/>
-        </w:rPr>
-        <w:t xml:space="preserve"> el data </w:t>
-      </w:r>
-      <w:proofErr w:type="spellStart"/>
-      <w:r>
-        <w:rPr>
-          <w:sz w:val="28"/>
-        </w:rPr>
-        <w:t>source</w:t>
-      </w:r>
-      <w:proofErr w:type="spellEnd"/>
-      <w:r>
-        <w:rPr>
-          <w:sz w:val="28"/>
-        </w:rPr>
-        <w:t xml:space="preserve">, el data </w:t>
-      </w:r>
-      <w:proofErr w:type="spellStart"/>
-      <w:r>
-        <w:rPr>
-          <w:sz w:val="28"/>
-        </w:rPr>
-        <w:t>source</w:t>
-      </w:r>
-      <w:proofErr w:type="spellEnd"/>
-      <w:r>
-        <w:rPr>
-          <w:sz w:val="28"/>
-        </w:rPr>
-        <w:t xml:space="preserve"> </w:t>
-      </w:r>
-      <w:proofErr w:type="spellStart"/>
-      <w:r>
-        <w:rPr>
-          <w:sz w:val="28"/>
-        </w:rPr>
-        <w:t>view</w:t>
-      </w:r>
-      <w:proofErr w:type="spellEnd"/>
-      <w:r>
-        <w:rPr>
-          <w:sz w:val="28"/>
-        </w:rPr>
-        <w:t xml:space="preserve"> y </w:t>
-      </w:r>
-      <w:r>
-        <w:rPr>
-          <w:sz w:val="28"/>
-        </w:rPr>
-        <w:t>las tablas creadas en e</w:t>
-      </w:r>
-      <w:r>
-        <w:rPr>
-          <w:sz w:val="28"/>
-        </w:rPr>
-        <w:t>l punto anterior</w:t>
-      </w:r>
-      <w:r>
-        <w:rPr>
-          <w:sz w:val="28"/>
-        </w:rPr>
-        <w:t xml:space="preserve">, de modo que se evidencien los elementos </w:t>
-      </w:r>
-      <w:r>
-        <w:rPr>
-          <w:sz w:val="28"/>
-        </w:rPr>
-        <w:t>de conexión entre tablas, las tablas de hechos y las de dimensión</w:t>
-      </w:r>
-      <w:r>
-        <w:rPr>
-          <w:sz w:val="28"/>
-        </w:rPr>
-        <w:t>.</w:t>
-      </w:r>
-    </w:p>
-    <w:p>
-      <w:pPr>
-        <w:rPr>
-          <w:sz w:val="28"/>
-        </w:rPr>
-      </w:pPr>
-      <w:r>
-        <w:rPr>
-          <w:sz w:val="28"/>
-        </w:rPr>
-        <w:t>&lt;------------------------------------- Inicio de la respuesta -----------------------------------&gt;</w:t>
-      </w:r>
+        <w:drawing>
+          <wp:inline distT="0" distB="0" distL="0" distR="0" wp14:anchorId="2397E3B3" wp14:editId="150719E7">
+            <wp:extent cx="3533775" cy="3476625"/>
+            <wp:effectExtent l="0" t="0" r="9525" b="9525"/>
+            <wp:docPr id="11" name="Imagen 11" descr="Captura de pantalla con letras&#10;&#10;Descripción generada automáticamente"/>
+            <wp:cNvGraphicFramePr>
+              <a:graphicFrameLocks xmlns:a="http://schemas.openxmlformats.org/drawingml/2006/main" noChangeAspect="1"/>
+            </wp:cNvGraphicFramePr>
+            <a:graphic xmlns:a="http://schemas.openxmlformats.org/drawingml/2006/main">
+              <a:graphicData uri="http://schemas.openxmlformats.org/drawingml/2006/picture">
+                <pic:pic xmlns:pic="http://schemas.openxmlformats.org/drawingml/2006/picture">
+                  <pic:nvPicPr>
+                    <pic:cNvPr id="11" name="Imagen 11" descr="Captura de pantalla con letras&#10;&#10;Descripción generada automáticamente"/>
+                    <pic:cNvPicPr/>
+                  </pic:nvPicPr>
+                  <pic:blipFill>
+                    <a:blip r:embed="rId23"/>
+                    <a:stretch>
+                      <a:fillRect/>
+                    </a:stretch>
+                  </pic:blipFill>
+                  <pic:spPr>
+                    <a:xfrm>
+                      <a:off x="0" y="0"/>
+                      <a:ext cx="3533775" cy="3476625"/>
+                    </a:xfrm>
+                    <a:prstGeom prst="rect">
+                      <a:avLst/>
+                    </a:prstGeom>
+                  </pic:spPr>
+                </pic:pic>
+              </a:graphicData>
+            </a:graphic>
+          </wp:inline>
+        </w:drawing>
+      </w:r>
+    </w:p>
+    <w:p>
+      <w:pPr>
+        <w:rPr>
+          <w:sz w:val="28"/>
+        </w:rPr>
+      </w:pPr>
+    </w:p>
+    <w:p>
+      <w:pPr>
+        <w:rPr>
+          <w:sz w:val="28"/>
+        </w:rPr>
+      </w:pPr>
+      <w:r>
+        <w:rPr>
+          <w:noProof/>
+        </w:rPr>
+        <w:drawing>
+          <wp:inline distT="0" distB="0" distL="0" distR="0" wp14:anchorId="1867DC64" wp14:editId="67030B38">
+            <wp:extent cx="6400800" cy="3260725"/>
+            <wp:effectExtent l="0" t="0" r="0" b="0"/>
+            <wp:docPr id="23" name="Imagen 23" descr="Imagen que contiene Código QR&#10;&#10;Descripción generada automáticamente"/>
+            <wp:cNvGraphicFramePr>
+              <a:graphicFrameLocks xmlns:a="http://schemas.openxmlformats.org/drawingml/2006/main" noChangeAspect="1"/>
+            </wp:cNvGraphicFramePr>
+            <a:graphic xmlns:a="http://schemas.openxmlformats.org/drawingml/2006/main">
+              <a:graphicData uri="http://schemas.openxmlformats.org/drawingml/2006/picture">
+                <pic:pic xmlns:pic="http://schemas.openxmlformats.org/drawingml/2006/picture">
+                  <pic:nvPicPr>
+                    <pic:cNvPr id="23" name="Imagen 23" descr="Imagen que contiene Código QR&#10;&#10;Descripción generada automáticamente"/>
+                    <pic:cNvPicPr/>
+                  </pic:nvPicPr>
+                  <pic:blipFill>
+                    <a:blip r:embed="rId24"/>
+                    <a:stretch>
+                      <a:fillRect/>
+                    </a:stretch>
+                  </pic:blipFill>
+                  <pic:spPr>
+                    <a:xfrm>
+                      <a:off x="0" y="0"/>
+                      <a:ext cx="6400800" cy="3260725"/>
+                    </a:xfrm>
+                    <a:prstGeom prst="rect">
+                      <a:avLst/>
+                    </a:prstGeom>
+                  </pic:spPr>
+                </pic:pic>
+              </a:graphicData>
+            </a:graphic>
+          </wp:inline>
+        </w:drawing>
+      </w:r>
+    </w:p>
+    <w:p>
+      <w:pPr>
+        <w:rPr>
+          <w:sz w:val="28"/>
+        </w:rPr>
+      </w:pPr>
+      <w:r>
+        <w:rPr>
+          <w:noProof/>
+        </w:rPr>
+        <w:lastRenderedPageBreak/>
+        <w:drawing>
+          <wp:inline distT="0" distB="0" distL="0" distR="0" wp14:anchorId="32F84EE7" wp14:editId="261EB52D">
+            <wp:extent cx="6400800" cy="2765425"/>
+            <wp:effectExtent l="0" t="0" r="0" b="0"/>
+            <wp:docPr id="24" name="Imagen 24" descr="Imagen que contiene Escala de tiempo&#10;&#10;Descripción generada automáticamente"/>
+            <wp:cNvGraphicFramePr>
+              <a:graphicFrameLocks xmlns:a="http://schemas.openxmlformats.org/drawingml/2006/main" noChangeAspect="1"/>
+            </wp:cNvGraphicFramePr>
+            <a:graphic xmlns:a="http://schemas.openxmlformats.org/drawingml/2006/main">
+              <a:graphicData uri="http://schemas.openxmlformats.org/drawingml/2006/picture">
+                <pic:pic xmlns:pic="http://schemas.openxmlformats.org/drawingml/2006/picture">
+                  <pic:nvPicPr>
+                    <pic:cNvPr id="24" name="Imagen 24" descr="Imagen que contiene Escala de tiempo&#10;&#10;Descripción generada automáticamente"/>
+                    <pic:cNvPicPr/>
+                  </pic:nvPicPr>
+                  <pic:blipFill>
+                    <a:blip r:embed="rId25"/>
+                    <a:stretch>
+                      <a:fillRect/>
+                    </a:stretch>
+                  </pic:blipFill>
+                  <pic:spPr>
+                    <a:xfrm>
+                      <a:off x="0" y="0"/>
+                      <a:ext cx="6400800" cy="2765425"/>
+                    </a:xfrm>
+                    <a:prstGeom prst="rect">
+                      <a:avLst/>
+                    </a:prstGeom>
+                  </pic:spPr>
+                </pic:pic>
+              </a:graphicData>
+            </a:graphic>
+          </wp:inline>
+        </w:drawing>
+      </w:r>
+    </w:p>
+    <w:p>
+      <w:pPr>
+        <w:rPr>
+          <w:sz w:val="28"/>
+        </w:rPr>
+      </w:pPr>
+      <w:r>
+        <w:rPr>
+          <w:noProof/>
+        </w:rPr>
+        <w:drawing>
+          <wp:inline distT="0" distB="0" distL="0" distR="0" wp14:anchorId="0105A451" wp14:editId="5F107A6B">
+            <wp:extent cx="6400800" cy="2790190"/>
+            <wp:effectExtent l="0" t="0" r="0" b="0"/>
+            <wp:docPr id="25" name="Imagen 25" descr="Imagen que contiene Interfaz de usuario gráfica&#10;&#10;Descripción generada automáticamente"/>
+            <wp:cNvGraphicFramePr>
+              <a:graphicFrameLocks xmlns:a="http://schemas.openxmlformats.org/drawingml/2006/main" noChangeAspect="1"/>
+            </wp:cNvGraphicFramePr>
+            <a:graphic xmlns:a="http://schemas.openxmlformats.org/drawingml/2006/main">
+              <a:graphicData uri="http://schemas.openxmlformats.org/drawingml/2006/picture">
+                <pic:pic xmlns:pic="http://schemas.openxmlformats.org/drawingml/2006/picture">
+                  <pic:nvPicPr>
+                    <pic:cNvPr id="25" name="Imagen 25" descr="Imagen que contiene Interfaz de usuario gráfica&#10;&#10;Descripción generada automáticamente"/>
+                    <pic:cNvPicPr/>
+                  </pic:nvPicPr>
+                  <pic:blipFill>
+                    <a:blip r:embed="rId26"/>
+                    <a:stretch>
+                      <a:fillRect/>
+                    </a:stretch>
+                  </pic:blipFill>
+                  <pic:spPr>
+                    <a:xfrm>
+                      <a:off x="0" y="0"/>
+                      <a:ext cx="6400800" cy="2790190"/>
+                    </a:xfrm>
+                    <a:prstGeom prst="rect">
+                      <a:avLst/>
+                    </a:prstGeom>
+                  </pic:spPr>
+                </pic:pic>
+              </a:graphicData>
+            </a:graphic>
+          </wp:inline>
+        </w:drawing>
+      </w:r>
+    </w:p>
+    <w:p>
+      <w:pPr>
+        <w:rPr>
+          <w:sz w:val="28"/>
+        </w:rPr>
+      </w:pPr>
+      <w:r>
+        <w:rPr>
+          <w:noProof/>
+        </w:rPr>
+        <w:lastRenderedPageBreak/>
+        <w:drawing>
+          <wp:inline distT="0" distB="0" distL="0" distR="0" wp14:anchorId="01547A7A" wp14:editId="58A5BAF4">
+            <wp:extent cx="6400800" cy="2753995"/>
+            <wp:effectExtent l="0" t="0" r="0" b="8255"/>
+            <wp:docPr id="26" name="Imagen 26" descr="Imagen que contiene Interfaz de usuario gráfica&#10;&#10;Descripción generada automáticamente"/>
+            <wp:cNvGraphicFramePr>
+              <a:graphicFrameLocks xmlns:a="http://schemas.openxmlformats.org/drawingml/2006/main" noChangeAspect="1"/>
+            </wp:cNvGraphicFramePr>
+            <a:graphic xmlns:a="http://schemas.openxmlformats.org/drawingml/2006/main">
+              <a:graphicData uri="http://schemas.openxmlformats.org/drawingml/2006/picture">
+                <pic:pic xmlns:pic="http://schemas.openxmlformats.org/drawingml/2006/picture">
+                  <pic:nvPicPr>
+                    <pic:cNvPr id="26" name="Imagen 26" descr="Imagen que contiene Interfaz de usuario gráfica&#10;&#10;Descripción generada automáticamente"/>
+                    <pic:cNvPicPr/>
+                  </pic:nvPicPr>
+                  <pic:blipFill>
+                    <a:blip r:embed="rId27"/>
+                    <a:stretch>
+                      <a:fillRect/>
+                    </a:stretch>
+                  </pic:blipFill>
+                  <pic:spPr>
+                    <a:xfrm>
+                      <a:off x="0" y="0"/>
+                      <a:ext cx="6400800" cy="2753995"/>
+                    </a:xfrm>
+                    <a:prstGeom prst="rect">
+                      <a:avLst/>
+                    </a:prstGeom>
+                  </pic:spPr>
+                </pic:pic>
+              </a:graphicData>
+            </a:graphic>
+          </wp:inline>
+        </w:drawing>
+      </w:r>
+    </w:p>
+    <w:p>
+      <w:pPr>
+        <w:rPr>
+          <w:sz w:val="28"/>
+        </w:rPr>
+      </w:pPr>
+      <w:r>
+        <w:rPr>
+          <w:noProof/>
+        </w:rPr>
+        <w:drawing>
+          <wp:inline distT="0" distB="0" distL="0" distR="0" wp14:anchorId="7B8FD776" wp14:editId="73B7D6FA">
+            <wp:extent cx="6400800" cy="2790190"/>
+            <wp:effectExtent l="0" t="0" r="0" b="0"/>
+            <wp:docPr id="27" name="Imagen 27" descr="Imagen que contiene Interfaz de usuario gráfica&#10;&#10;Descripción generada automáticamente"/>
+            <wp:cNvGraphicFramePr>
+              <a:graphicFrameLocks xmlns:a="http://schemas.openxmlformats.org/drawingml/2006/main" noChangeAspect="1"/>
+            </wp:cNvGraphicFramePr>
+            <a:graphic xmlns:a="http://schemas.openxmlformats.org/drawingml/2006/main">
+              <a:graphicData uri="http://schemas.openxmlformats.org/drawingml/2006/picture">
+                <pic:pic xmlns:pic="http://schemas.openxmlformats.org/drawingml/2006/picture">
+                  <pic:nvPicPr>
+                    <pic:cNvPr id="27" name="Imagen 27" descr="Imagen que contiene Interfaz de usuario gráfica&#10;&#10;Descripción generada automáticamente"/>
+                    <pic:cNvPicPr/>
+                  </pic:nvPicPr>
+                  <pic:blipFill>
+                    <a:blip r:embed="rId28"/>
+                    <a:stretch>
+                      <a:fillRect/>
+                    </a:stretch>
+                  </pic:blipFill>
+                  <pic:spPr>
+                    <a:xfrm>
+                      <a:off x="0" y="0"/>
+                      <a:ext cx="6400800" cy="2790190"/>
+                    </a:xfrm>
+                    <a:prstGeom prst="rect">
+                      <a:avLst/>
+                    </a:prstGeom>
+                  </pic:spPr>
+                </pic:pic>
+              </a:graphicData>
+            </a:graphic>
+          </wp:inline>
+        </w:drawing>
+      </w:r>
+    </w:p>
+    <w:p>
+      <w:pPr>
+        <w:rPr>
+          <w:sz w:val="28"/>
+        </w:rPr>
+      </w:pPr>
+    </w:p>
+    <w:p>
+      <w:pPr>
+        <w:rPr>
+          <w:sz w:val="28"/>
+        </w:rPr>
+      </w:pPr>
+    </w:p>
+    <w:p>
+      <w:pPr>
+        <w:rPr>
+          <w:sz w:val="28"/>
+        </w:rPr>
+      </w:pPr>
+    </w:p>
+    <w:p>
+      <w:pPr>
+        <w:rPr>
+          <w:sz w:val="28"/>
+        </w:rPr>
+      </w:pPr>
+    </w:p>
+    <w:p>
+      <w:pPr>
+        <w:rPr>
+          <w:sz w:val="28"/>
+        </w:rPr>
+      </w:pPr>
+    </w:p>
+    <w:p>
+      <w:pPr>
+        <w:rPr>
+          <w:sz w:val="28"/>
+        </w:rPr>
+      </w:pPr>
     </w:p>
     <w:p>
       <w:pPr>
@@ -7736,8 +8161,15 @@
       <w:r>
         <w:rPr>
           <w:sz w:val="28"/>
-        </w:rPr>
-        <w:t>Agregue a la tabla de hechos las siguientes columnas calculadas:</w:t>
+          <w:highlight w:val="red"/>
+        </w:rPr>
+        <w:t>Agregue a la tabla de hechos</w:t>
+      </w:r>
+      <w:r>
+        <w:rPr>
+          <w:sz w:val="28"/>
+        </w:rPr>
+        <w:t xml:space="preserve"> las siguientes columnas calculadas:</w:t>
       </w:r>
     </w:p>
     <w:p>
@@ -7851,6 +8283,149 @@
           <w:sz w:val="28"/>
         </w:rPr>
       </w:pPr>
+      <w:r>
+        <w:rPr>
+          <w:noProof/>
+        </w:rPr>
+        <w:drawing>
+          <wp:inline distT="0" distB="0" distL="0" distR="0" wp14:anchorId="004A6936" wp14:editId="28AF5370">
+            <wp:extent cx="6400800" cy="2850515"/>
+            <wp:effectExtent l="0" t="0" r="0" b="6985"/>
+            <wp:docPr id="28" name="Imagen 28" descr="Interfaz de usuario gráfica&#10;&#10;Descripción generada automáticamente con confianza baja"/>
+            <wp:cNvGraphicFramePr>
+              <a:graphicFrameLocks xmlns:a="http://schemas.openxmlformats.org/drawingml/2006/main" noChangeAspect="1"/>
+            </wp:cNvGraphicFramePr>
+            <a:graphic xmlns:a="http://schemas.openxmlformats.org/drawingml/2006/main">
+              <a:graphicData uri="http://schemas.openxmlformats.org/drawingml/2006/picture">
+                <pic:pic xmlns:pic="http://schemas.openxmlformats.org/drawingml/2006/picture">
+                  <pic:nvPicPr>
+                    <pic:cNvPr id="28" name="Imagen 28" descr="Interfaz de usuario gráfica&#10;&#10;Descripción generada automáticamente con confianza baja"/>
+                    <pic:cNvPicPr/>
+                  </pic:nvPicPr>
+                  <pic:blipFill>
+                    <a:blip r:embed="rId29"/>
+                    <a:stretch>
+                      <a:fillRect/>
+                    </a:stretch>
+                  </pic:blipFill>
+                  <pic:spPr>
+                    <a:xfrm>
+                      <a:off x="0" y="0"/>
+                      <a:ext cx="6400800" cy="2850515"/>
+                    </a:xfrm>
+                    <a:prstGeom prst="rect">
+                      <a:avLst/>
+                    </a:prstGeom>
+                  </pic:spPr>
+                </pic:pic>
+              </a:graphicData>
+            </a:graphic>
+          </wp:inline>
+        </w:drawing>
+      </w:r>
+    </w:p>
+    <w:p>
+      <w:pPr>
+        <w:rPr>
+          <w:sz w:val="28"/>
+        </w:rPr>
+      </w:pPr>
+      <w:r>
+        <w:rPr>
+          <w:noProof/>
+        </w:rPr>
+        <w:lastRenderedPageBreak/>
+        <w:drawing>
+          <wp:inline distT="0" distB="0" distL="0" distR="0" wp14:anchorId="3DDC855D" wp14:editId="46D89B7B">
+            <wp:extent cx="6400800" cy="5705475"/>
+            <wp:effectExtent l="0" t="0" r="0" b="9525"/>
+            <wp:docPr id="16" name="Imagen 16" descr="Texto&#10;&#10;Descripción generada automáticamente"/>
+            <wp:cNvGraphicFramePr>
+              <a:graphicFrameLocks xmlns:a="http://schemas.openxmlformats.org/drawingml/2006/main" noChangeAspect="1"/>
+            </wp:cNvGraphicFramePr>
+            <a:graphic xmlns:a="http://schemas.openxmlformats.org/drawingml/2006/main">
+              <a:graphicData uri="http://schemas.openxmlformats.org/drawingml/2006/picture">
+                <pic:pic xmlns:pic="http://schemas.openxmlformats.org/drawingml/2006/picture">
+                  <pic:nvPicPr>
+                    <pic:cNvPr id="16" name="Imagen 16" descr="Texto&#10;&#10;Descripción generada automáticamente"/>
+                    <pic:cNvPicPr/>
+                  </pic:nvPicPr>
+                  <pic:blipFill>
+                    <a:blip r:embed="rId30"/>
+                    <a:stretch>
+                      <a:fillRect/>
+                    </a:stretch>
+                  </pic:blipFill>
+                  <pic:spPr>
+                    <a:xfrm>
+                      <a:off x="0" y="0"/>
+                      <a:ext cx="6400800" cy="5705475"/>
+                    </a:xfrm>
+                    <a:prstGeom prst="rect">
+                      <a:avLst/>
+                    </a:prstGeom>
+                  </pic:spPr>
+                </pic:pic>
+              </a:graphicData>
+            </a:graphic>
+          </wp:inline>
+        </w:drawing>
+      </w:r>
+    </w:p>
+    <w:p>
+      <w:pPr>
+        <w:rPr>
+          <w:sz w:val="28"/>
+        </w:rPr>
+      </w:pPr>
+      <w:r>
+        <w:rPr>
+          <w:noProof/>
+        </w:rPr>
+        <w:lastRenderedPageBreak/>
+        <w:drawing>
+          <wp:inline distT="0" distB="0" distL="0" distR="0" wp14:anchorId="6AE02409" wp14:editId="6D445BEA">
+            <wp:extent cx="6400800" cy="6036945"/>
+            <wp:effectExtent l="0" t="0" r="0" b="1905"/>
+            <wp:docPr id="17" name="Imagen 17" descr="Interfaz de usuario gráfica, Texto, Aplicación&#10;&#10;Descripción generada automáticamente"/>
+            <wp:cNvGraphicFramePr>
+              <a:graphicFrameLocks xmlns:a="http://schemas.openxmlformats.org/drawingml/2006/main" noChangeAspect="1"/>
+            </wp:cNvGraphicFramePr>
+            <a:graphic xmlns:a="http://schemas.openxmlformats.org/drawingml/2006/main">
+              <a:graphicData uri="http://schemas.openxmlformats.org/drawingml/2006/picture">
+                <pic:pic xmlns:pic="http://schemas.openxmlformats.org/drawingml/2006/picture">
+                  <pic:nvPicPr>
+                    <pic:cNvPr id="17" name="Imagen 17" descr="Interfaz de usuario gráfica, Texto, Aplicación&#10;&#10;Descripción generada automáticamente"/>
+                    <pic:cNvPicPr/>
+                  </pic:nvPicPr>
+                  <pic:blipFill>
+                    <a:blip r:embed="rId31"/>
+                    <a:stretch>
+                      <a:fillRect/>
+                    </a:stretch>
+                  </pic:blipFill>
+                  <pic:spPr>
+                    <a:xfrm>
+                      <a:off x="0" y="0"/>
+                      <a:ext cx="6400800" cy="6036945"/>
+                    </a:xfrm>
+                    <a:prstGeom prst="rect">
+                      <a:avLst/>
+                    </a:prstGeom>
+                  </pic:spPr>
+                </pic:pic>
+              </a:graphicData>
+            </a:graphic>
+          </wp:inline>
+        </w:drawing>
+      </w:r>
+    </w:p>
+    <w:p>
+      <w:pPr>
+        <w:rPr>
+          <w:sz w:val="28"/>
+        </w:rPr>
+      </w:pPr>
     </w:p>
     <w:p>
       <w:pPr>
@@ -7890,10 +8465,32 @@
           <w:sz w:val="28"/>
         </w:rPr>
       </w:pPr>
-      <w:r>
-        <w:rPr>
-          <w:sz w:val="28"/>
-        </w:rPr>
+    </w:p>
+    <w:p>
+      <w:pPr>
+        <w:rPr>
+          <w:sz w:val="28"/>
+        </w:rPr>
+      </w:pPr>
+    </w:p>
+    <w:p>
+      <w:pPr>
+        <w:rPr>
+          <w:sz w:val="28"/>
+        </w:rPr>
+      </w:pPr>
+    </w:p>
+    <w:p>
+      <w:pPr>
+        <w:rPr>
+          <w:sz w:val="28"/>
+        </w:rPr>
+      </w:pPr>
+      <w:r>
+        <w:rPr>
+          <w:sz w:val="28"/>
+        </w:rPr>
+        <w:lastRenderedPageBreak/>
         <w:t>Considere las siguientes jerarquías para las dimensiones del cubo:</w:t>
       </w:r>
     </w:p>
@@ -7947,25 +8544,159 @@
           <w:sz w:val="28"/>
         </w:rPr>
       </w:pPr>
-    </w:p>
-    <w:p>
-      <w:pPr>
-        <w:rPr>
-          <w:sz w:val="28"/>
-        </w:rPr>
-      </w:pPr>
-    </w:p>
-    <w:p>
-      <w:pPr>
-        <w:rPr>
-          <w:sz w:val="28"/>
-        </w:rPr>
-      </w:pPr>
-      <w:r>
-        <w:rPr>
-          <w:sz w:val="28"/>
+      <w:r>
+        <w:rPr>
+          <w:noProof/>
+        </w:rPr>
+        <w:drawing>
+          <wp:inline distT="0" distB="0" distL="0" distR="0" wp14:anchorId="60C3B5CE" wp14:editId="660515AB">
+            <wp:extent cx="6400800" cy="5188585"/>
+            <wp:effectExtent l="0" t="0" r="0" b="0"/>
+            <wp:docPr id="33" name="Imagen 33" descr="Interfaz de usuario gráfica&#10;&#10;Descripción generada automáticamente"/>
+            <wp:cNvGraphicFramePr>
+              <a:graphicFrameLocks xmlns:a="http://schemas.openxmlformats.org/drawingml/2006/main" noChangeAspect="1"/>
+            </wp:cNvGraphicFramePr>
+            <a:graphic xmlns:a="http://schemas.openxmlformats.org/drawingml/2006/main">
+              <a:graphicData uri="http://schemas.openxmlformats.org/drawingml/2006/picture">
+                <pic:pic xmlns:pic="http://schemas.openxmlformats.org/drawingml/2006/picture">
+                  <pic:nvPicPr>
+                    <pic:cNvPr id="33" name="Imagen 33" descr="Interfaz de usuario gráfica&#10;&#10;Descripción generada automáticamente"/>
+                    <pic:cNvPicPr/>
+                  </pic:nvPicPr>
+                  <pic:blipFill>
+                    <a:blip r:embed="rId32"/>
+                    <a:stretch>
+                      <a:fillRect/>
+                    </a:stretch>
+                  </pic:blipFill>
+                  <pic:spPr>
+                    <a:xfrm>
+                      <a:off x="0" y="0"/>
+                      <a:ext cx="6400800" cy="5188585"/>
+                    </a:xfrm>
+                    <a:prstGeom prst="rect">
+                      <a:avLst/>
+                    </a:prstGeom>
+                  </pic:spPr>
+                </pic:pic>
+              </a:graphicData>
+            </a:graphic>
+          </wp:inline>
+        </w:drawing>
+      </w:r>
+    </w:p>
+    <w:p>
+      <w:pPr>
+        <w:rPr>
+          <w:sz w:val="28"/>
+        </w:rPr>
+      </w:pPr>
+      <w:r>
+        <w:rPr>
+          <w:noProof/>
         </w:rPr>
         <w:lastRenderedPageBreak/>
+        <w:drawing>
+          <wp:inline distT="0" distB="0" distL="0" distR="0" wp14:anchorId="0915D827" wp14:editId="2612084B">
+            <wp:extent cx="3800475" cy="4905375"/>
+            <wp:effectExtent l="0" t="0" r="9525" b="9525"/>
+            <wp:docPr id="29" name="Imagen 29" descr="Interfaz de usuario gráfica, Texto, Aplicación, Chat o mensaje de texto&#10;&#10;Descripción generada automáticamente"/>
+            <wp:cNvGraphicFramePr>
+              <a:graphicFrameLocks xmlns:a="http://schemas.openxmlformats.org/drawingml/2006/main" noChangeAspect="1"/>
+            </wp:cNvGraphicFramePr>
+            <a:graphic xmlns:a="http://schemas.openxmlformats.org/drawingml/2006/main">
+              <a:graphicData uri="http://schemas.openxmlformats.org/drawingml/2006/picture">
+                <pic:pic xmlns:pic="http://schemas.openxmlformats.org/drawingml/2006/picture">
+                  <pic:nvPicPr>
+                    <pic:cNvPr id="29" name="Imagen 29" descr="Interfaz de usuario gráfica, Texto, Aplicación, Chat o mensaje de texto&#10;&#10;Descripción generada automáticamente"/>
+                    <pic:cNvPicPr/>
+                  </pic:nvPicPr>
+                  <pic:blipFill>
+                    <a:blip r:embed="rId33"/>
+                    <a:stretch>
+                      <a:fillRect/>
+                    </a:stretch>
+                  </pic:blipFill>
+                  <pic:spPr>
+                    <a:xfrm>
+                      <a:off x="0" y="0"/>
+                      <a:ext cx="3800475" cy="4905375"/>
+                    </a:xfrm>
+                    <a:prstGeom prst="rect">
+                      <a:avLst/>
+                    </a:prstGeom>
+                  </pic:spPr>
+                </pic:pic>
+              </a:graphicData>
+            </a:graphic>
+          </wp:inline>
+        </w:drawing>
+      </w:r>
+    </w:p>
+    <w:p>
+      <w:pPr>
+        <w:rPr>
+          <w:sz w:val="28"/>
+        </w:rPr>
+      </w:pPr>
+      <w:r>
+        <w:rPr>
+          <w:noProof/>
+        </w:rPr>
+        <w:drawing>
+          <wp:inline distT="0" distB="0" distL="0" distR="0" wp14:anchorId="0F3C7688" wp14:editId="42296499">
+            <wp:extent cx="6400800" cy="3123565"/>
+            <wp:effectExtent l="0" t="0" r="0" b="635"/>
+            <wp:docPr id="30" name="Imagen 30" descr="Captura de pantalla de computadora&#10;&#10;Descripción generada automáticamente"/>
+            <wp:cNvGraphicFramePr>
+              <a:graphicFrameLocks xmlns:a="http://schemas.openxmlformats.org/drawingml/2006/main" noChangeAspect="1"/>
+            </wp:cNvGraphicFramePr>
+            <a:graphic xmlns:a="http://schemas.openxmlformats.org/drawingml/2006/main">
+              <a:graphicData uri="http://schemas.openxmlformats.org/drawingml/2006/picture">
+                <pic:pic xmlns:pic="http://schemas.openxmlformats.org/drawingml/2006/picture">
+                  <pic:nvPicPr>
+                    <pic:cNvPr id="30" name="Imagen 30" descr="Captura de pantalla de computadora&#10;&#10;Descripción generada automáticamente"/>
+                    <pic:cNvPicPr/>
+                  </pic:nvPicPr>
+                  <pic:blipFill>
+                    <a:blip r:embed="rId34"/>
+                    <a:stretch>
+                      <a:fillRect/>
+                    </a:stretch>
+                  </pic:blipFill>
+                  <pic:spPr>
+                    <a:xfrm>
+                      <a:off x="0" y="0"/>
+                      <a:ext cx="6400800" cy="3123565"/>
+                    </a:xfrm>
+                    <a:prstGeom prst="rect">
+                      <a:avLst/>
+                    </a:prstGeom>
+                  </pic:spPr>
+                </pic:pic>
+              </a:graphicData>
+            </a:graphic>
+          </wp:inline>
+        </w:drawing>
+      </w:r>
+    </w:p>
+    <w:p>
+      <w:pPr>
+        <w:rPr>
+          <w:sz w:val="28"/>
+        </w:rPr>
+      </w:pPr>
+    </w:p>
+    <w:p>
+      <w:pPr>
+        <w:rPr>
+          <w:sz w:val="28"/>
+        </w:rPr>
+      </w:pPr>
+      <w:r>
+        <w:rPr>
+          <w:sz w:val="28"/>
+        </w:rPr>
         <w:t xml:space="preserve">&lt;------------------------------------- </w:t>
       </w:r>
       <w:r>
@@ -8085,6 +8816,46 @@
           <w:sz w:val="28"/>
         </w:rPr>
       </w:pPr>
+      <w:r>
+        <w:rPr>
+          <w:noProof/>
+        </w:rPr>
+        <w:drawing>
+          <wp:inline distT="0" distB="0" distL="0" distR="0" wp14:anchorId="12392004" wp14:editId="34DEF23B">
+            <wp:extent cx="6400800" cy="3123565"/>
+            <wp:effectExtent l="0" t="0" r="0" b="635"/>
+            <wp:docPr id="31" name="Imagen 31" descr="Captura de pantalla de computadora&#10;&#10;Descripción generada automáticamente"/>
+            <wp:cNvGraphicFramePr>
+              <a:graphicFrameLocks xmlns:a="http://schemas.openxmlformats.org/drawingml/2006/main" noChangeAspect="1"/>
+            </wp:cNvGraphicFramePr>
+            <a:graphic xmlns:a="http://schemas.openxmlformats.org/drawingml/2006/main">
+              <a:graphicData uri="http://schemas.openxmlformats.org/drawingml/2006/picture">
+                <pic:pic xmlns:pic="http://schemas.openxmlformats.org/drawingml/2006/picture">
+                  <pic:nvPicPr>
+                    <pic:cNvPr id="30" name="Imagen 30" descr="Captura de pantalla de computadora&#10;&#10;Descripción generada automáticamente"/>
+                    <pic:cNvPicPr/>
+                  </pic:nvPicPr>
+                  <pic:blipFill>
+                    <a:blip r:embed="rId34"/>
+                    <a:stretch>
+                      <a:fillRect/>
+                    </a:stretch>
+                  </pic:blipFill>
+                  <pic:spPr>
+                    <a:xfrm>
+                      <a:off x="0" y="0"/>
+                      <a:ext cx="6400800" cy="3123565"/>
+                    </a:xfrm>
+                    <a:prstGeom prst="rect">
+                      <a:avLst/>
+                    </a:prstGeom>
+                  </pic:spPr>
+                </pic:pic>
+              </a:graphicData>
+            </a:graphic>
+          </wp:inline>
+        </w:drawing>
+      </w:r>
     </w:p>
     <w:p>
       <w:pPr>
@@ -8193,6 +8964,47 @@
           <w:sz w:val="28"/>
         </w:rPr>
       </w:pPr>
+      <w:r>
+        <w:rPr>
+          <w:noProof/>
+        </w:rPr>
+        <w:lastRenderedPageBreak/>
+        <w:drawing>
+          <wp:inline distT="0" distB="0" distL="0" distR="0" wp14:anchorId="535F24D3" wp14:editId="5CA36438">
+            <wp:extent cx="6400800" cy="3123565"/>
+            <wp:effectExtent l="0" t="0" r="0" b="635"/>
+            <wp:docPr id="32" name="Imagen 32" descr="Captura de pantalla de computadora&#10;&#10;Descripción generada automáticamente"/>
+            <wp:cNvGraphicFramePr>
+              <a:graphicFrameLocks xmlns:a="http://schemas.openxmlformats.org/drawingml/2006/main" noChangeAspect="1"/>
+            </wp:cNvGraphicFramePr>
+            <a:graphic xmlns:a="http://schemas.openxmlformats.org/drawingml/2006/main">
+              <a:graphicData uri="http://schemas.openxmlformats.org/drawingml/2006/picture">
+                <pic:pic xmlns:pic="http://schemas.openxmlformats.org/drawingml/2006/picture">
+                  <pic:nvPicPr>
+                    <pic:cNvPr id="30" name="Imagen 30" descr="Captura de pantalla de computadora&#10;&#10;Descripción generada automáticamente"/>
+                    <pic:cNvPicPr/>
+                  </pic:nvPicPr>
+                  <pic:blipFill>
+                    <a:blip r:embed="rId34"/>
+                    <a:stretch>
+                      <a:fillRect/>
+                    </a:stretch>
+                  </pic:blipFill>
+                  <pic:spPr>
+                    <a:xfrm>
+                      <a:off x="0" y="0"/>
+                      <a:ext cx="6400800" cy="3123565"/>
+                    </a:xfrm>
+                    <a:prstGeom prst="rect">
+                      <a:avLst/>
+                    </a:prstGeom>
+                  </pic:spPr>
+                </pic:pic>
+              </a:graphicData>
+            </a:graphic>
+          </wp:inline>
+        </w:drawing>
+      </w:r>
     </w:p>
     <w:p>
       <w:pPr>
@@ -8330,81 +9142,81 @@
         <w:rPr>
           <w:sz w:val="28"/>
         </w:rPr>
+        <w:t xml:space="preserve">Agregue un elemento de formato para que cuando el campo </w:t>
+      </w:r>
+      <w:proofErr w:type="spellStart"/>
+      <w:r>
+        <w:rPr>
+          <w:sz w:val="28"/>
+        </w:rPr>
+        <w:t>DiferenciaDeMontos</w:t>
+      </w:r>
+      <w:proofErr w:type="spellEnd"/>
+      <w:r>
+        <w:rPr>
+          <w:sz w:val="28"/>
+        </w:rPr>
+        <w:t xml:space="preserve"> sea negativo, salga en color de texto rojo; de otro modo, se muestra en verde.</w:t>
+      </w:r>
+    </w:p>
+    <w:p>
+      <w:pPr>
+        <w:rPr>
+          <w:sz w:val="28"/>
+        </w:rPr>
+      </w:pPr>
+      <w:r>
+        <w:rPr>
+          <w:sz w:val="28"/>
+        </w:rPr>
+        <w:t>&lt;------------------------------------- Inicio de la respuesta -----------------------------------&gt;</w:t>
+      </w:r>
+    </w:p>
+    <w:p>
+      <w:pPr>
+        <w:rPr>
+          <w:sz w:val="28"/>
+        </w:rPr>
+      </w:pPr>
+    </w:p>
+    <w:p>
+      <w:pPr>
+        <w:rPr>
+          <w:sz w:val="28"/>
+        </w:rPr>
+      </w:pPr>
+    </w:p>
+    <w:p>
+      <w:pPr>
+        <w:rPr>
+          <w:sz w:val="28"/>
+        </w:rPr>
+      </w:pPr>
+      <w:r>
+        <w:rPr>
+          <w:sz w:val="28"/>
+        </w:rPr>
+        <w:t xml:space="preserve">&lt;------------------------------------- </w:t>
+      </w:r>
+      <w:r>
+        <w:rPr>
+          <w:sz w:val="28"/>
+        </w:rPr>
+        <w:t xml:space="preserve">Final </w:t>
+      </w:r>
+      <w:r>
+        <w:rPr>
+          <w:sz w:val="28"/>
+        </w:rPr>
+        <w:t>de la respuesta -----------------------------------&gt;</w:t>
+      </w:r>
+    </w:p>
+    <w:p>
+      <w:pPr>
+        <w:pStyle w:val="Ttulo1"/>
+      </w:pPr>
+      <w:r>
         <w:lastRenderedPageBreak/>
-        <w:t xml:space="preserve">Agregue un elemento de formato para que cuando el campo </w:t>
-      </w:r>
-      <w:proofErr w:type="spellStart"/>
-      <w:r>
-        <w:rPr>
-          <w:sz w:val="28"/>
-        </w:rPr>
-        <w:t>DiferenciaDeMontos</w:t>
-      </w:r>
-      <w:proofErr w:type="spellEnd"/>
-      <w:r>
-        <w:rPr>
-          <w:sz w:val="28"/>
-        </w:rPr>
-        <w:t xml:space="preserve"> sea negativo, salga en color de texto rojo; de otro modo, se muestra en verde.</w:t>
-      </w:r>
-    </w:p>
-    <w:p>
-      <w:pPr>
-        <w:rPr>
-          <w:sz w:val="28"/>
-        </w:rPr>
-      </w:pPr>
-      <w:r>
-        <w:rPr>
-          <w:sz w:val="28"/>
-        </w:rPr>
-        <w:t>&lt;------------------------------------- Inicio de la respuesta -----------------------------------&gt;</w:t>
-      </w:r>
-    </w:p>
-    <w:p>
-      <w:pPr>
-        <w:rPr>
-          <w:sz w:val="28"/>
-        </w:rPr>
-      </w:pPr>
-    </w:p>
-    <w:p>
-      <w:pPr>
-        <w:rPr>
-          <w:sz w:val="28"/>
-        </w:rPr>
-      </w:pPr>
-    </w:p>
-    <w:p>
-      <w:pPr>
-        <w:rPr>
-          <w:sz w:val="28"/>
-        </w:rPr>
-      </w:pPr>
-      <w:r>
-        <w:rPr>
-          <w:sz w:val="28"/>
-        </w:rPr>
-        <w:t xml:space="preserve">&lt;------------------------------------- </w:t>
-      </w:r>
-      <w:r>
-        <w:rPr>
-          <w:sz w:val="28"/>
-        </w:rPr>
-        <w:t xml:space="preserve">Final </w:t>
-      </w:r>
-      <w:r>
-        <w:rPr>
-          <w:sz w:val="28"/>
-        </w:rPr>
-        <w:t>de la respuesta -----------------------------------&gt;</w:t>
-      </w:r>
-    </w:p>
-    <w:p>
-      <w:pPr>
-        <w:pStyle w:val="Ttulo1"/>
-      </w:pPr>
-      <w:r>
         <w:t>Tercera parte.  Consultas al cubo</w:t>
       </w:r>
       <w:r>
@@ -8570,6 +9382,157 @@
           <w:sz w:val="28"/>
         </w:rPr>
       </w:pPr>
+      <w:r>
+        <w:rPr>
+          <w:noProof/>
+          <w:sz w:val="28"/>
+        </w:rPr>
+        <w:lastRenderedPageBreak/>
+        <w:drawing>
+          <wp:inline distT="0" distB="0" distL="0" distR="0" wp14:anchorId="19FD2EFE" wp14:editId="30E1840E">
+            <wp:extent cx="4869180" cy="3604260"/>
+            <wp:effectExtent l="0" t="0" r="7620" b="0"/>
+            <wp:docPr id="34" name="Imagen 34"/>
+            <wp:cNvGraphicFramePr>
+              <a:graphicFrameLocks xmlns:a="http://schemas.openxmlformats.org/drawingml/2006/main" noChangeAspect="1"/>
+            </wp:cNvGraphicFramePr>
+            <a:graphic xmlns:a="http://schemas.openxmlformats.org/drawingml/2006/main">
+              <a:graphicData uri="http://schemas.openxmlformats.org/drawingml/2006/picture">
+                <pic:pic xmlns:pic="http://schemas.openxmlformats.org/drawingml/2006/picture">
+                  <pic:nvPicPr>
+                    <pic:cNvPr id="0" name="Picture 1"/>
+                    <pic:cNvPicPr>
+                      <a:picLocks noChangeAspect="1" noChangeArrowheads="1"/>
+                    </pic:cNvPicPr>
+                  </pic:nvPicPr>
+                  <pic:blipFill>
+                    <a:blip r:embed="rId35">
+                      <a:extLst>
+                        <a:ext uri="{28A0092B-C50C-407E-A947-70E740481C1C}">
+                          <a14:useLocalDpi xmlns:a14="http://schemas.microsoft.com/office/drawing/2010/main" val="0"/>
+                        </a:ext>
+                      </a:extLst>
+                    </a:blip>
+                    <a:srcRect/>
+                    <a:stretch>
+                      <a:fillRect/>
+                    </a:stretch>
+                  </pic:blipFill>
+                  <pic:spPr bwMode="auto">
+                    <a:xfrm>
+                      <a:off x="0" y="0"/>
+                      <a:ext cx="4869180" cy="3604260"/>
+                    </a:xfrm>
+                    <a:prstGeom prst="rect">
+                      <a:avLst/>
+                    </a:prstGeom>
+                    <a:noFill/>
+                    <a:ln>
+                      <a:noFill/>
+                    </a:ln>
+                  </pic:spPr>
+                </pic:pic>
+              </a:graphicData>
+            </a:graphic>
+          </wp:inline>
+        </w:drawing>
+      </w:r>
+    </w:p>
+    <w:p>
+      <w:pPr>
+        <w:rPr>
+          <w:sz w:val="28"/>
+        </w:rPr>
+      </w:pPr>
+      <w:r>
+        <w:rPr>
+          <w:noProof/>
+        </w:rPr>
+        <w:lastRenderedPageBreak/>
+        <w:drawing>
+          <wp:inline distT="0" distB="0" distL="0" distR="0" wp14:anchorId="5CB1A571" wp14:editId="428508EB">
+            <wp:extent cx="6400800" cy="8185150"/>
+            <wp:effectExtent l="0" t="0" r="0" b="6350"/>
+            <wp:docPr id="35" name="Imagen 35" descr="Interfaz de usuario gráfica, Texto, Aplicación, Correo electrónico&#10;&#10;Descripción generada automáticamente"/>
+            <wp:cNvGraphicFramePr>
+              <a:graphicFrameLocks xmlns:a="http://schemas.openxmlformats.org/drawingml/2006/main" noChangeAspect="1"/>
+            </wp:cNvGraphicFramePr>
+            <a:graphic xmlns:a="http://schemas.openxmlformats.org/drawingml/2006/main">
+              <a:graphicData uri="http://schemas.openxmlformats.org/drawingml/2006/picture">
+                <pic:pic xmlns:pic="http://schemas.openxmlformats.org/drawingml/2006/picture">
+                  <pic:nvPicPr>
+                    <pic:cNvPr id="35" name="Imagen 35" descr="Interfaz de usuario gráfica, Texto, Aplicación, Correo electrónico&#10;&#10;Descripción generada automáticamente"/>
+                    <pic:cNvPicPr/>
+                  </pic:nvPicPr>
+                  <pic:blipFill>
+                    <a:blip r:embed="rId36"/>
+                    <a:stretch>
+                      <a:fillRect/>
+                    </a:stretch>
+                  </pic:blipFill>
+                  <pic:spPr>
+                    <a:xfrm>
+                      <a:off x="0" y="0"/>
+                      <a:ext cx="6400800" cy="8185150"/>
+                    </a:xfrm>
+                    <a:prstGeom prst="rect">
+                      <a:avLst/>
+                    </a:prstGeom>
+                  </pic:spPr>
+                </pic:pic>
+              </a:graphicData>
+            </a:graphic>
+          </wp:inline>
+        </w:drawing>
+      </w:r>
+    </w:p>
+    <w:p>
+      <w:pPr>
+        <w:rPr>
+          <w:sz w:val="28"/>
+        </w:rPr>
+      </w:pPr>
+      <w:r>
+        <w:rPr>
+          <w:noProof/>
+        </w:rPr>
+        <w:lastRenderedPageBreak/>
+        <w:drawing>
+          <wp:inline distT="0" distB="0" distL="0" distR="0" wp14:anchorId="32623266" wp14:editId="349509ED">
+            <wp:extent cx="6400800" cy="3333750"/>
+            <wp:effectExtent l="0" t="0" r="0" b="0"/>
+            <wp:docPr id="36" name="Imagen 36" descr="Interfaz de usuario gráfica&#10;&#10;Descripción generada automáticamente"/>
+            <wp:cNvGraphicFramePr>
+              <a:graphicFrameLocks xmlns:a="http://schemas.openxmlformats.org/drawingml/2006/main" noChangeAspect="1"/>
+            </wp:cNvGraphicFramePr>
+            <a:graphic xmlns:a="http://schemas.openxmlformats.org/drawingml/2006/main">
+              <a:graphicData uri="http://schemas.openxmlformats.org/drawingml/2006/picture">
+                <pic:pic xmlns:pic="http://schemas.openxmlformats.org/drawingml/2006/picture">
+                  <pic:nvPicPr>
+                    <pic:cNvPr id="36" name="Imagen 36" descr="Interfaz de usuario gráfica&#10;&#10;Descripción generada automáticamente"/>
+                    <pic:cNvPicPr/>
+                  </pic:nvPicPr>
+                  <pic:blipFill>
+                    <a:blip r:embed="rId37"/>
+                    <a:stretch>
+                      <a:fillRect/>
+                    </a:stretch>
+                  </pic:blipFill>
+                  <pic:spPr>
+                    <a:xfrm>
+                      <a:off x="0" y="0"/>
+                      <a:ext cx="6400800" cy="3333750"/>
+                    </a:xfrm>
+                    <a:prstGeom prst="rect">
+                      <a:avLst/>
+                    </a:prstGeom>
+                  </pic:spPr>
+                </pic:pic>
+              </a:graphicData>
+            </a:graphic>
+          </wp:inline>
+        </w:drawing>
+      </w:r>
     </w:p>
     <w:p>
       <w:pPr>

</xml_diff>